<commit_message>
5-12-23, Bishop toegevoegd, dissertatie
</commit_message>
<xml_diff>
--- a/DeweyLiteratuurlijst/DeweyRef.docx
+++ b/DeweyLiteratuurlijst/DeweyRef.docx
@@ -9,6 +9,18 @@
         <w:rPr>
           <w:rFonts w:ascii="Times New Roman" w:eastAsia="Times New Roman" w:hAnsi="Times New Roman" w:cs="Times New Roman"/>
           <w:kern w:val="0"/>
+          <w:lang w:val="en-US" w:eastAsia="en-GB"/>
+          <w14:ligatures w14:val="none"/>
+        </w:rPr>
+      </w:pPr>
+    </w:p>
+    <w:p>
+      <w:pPr>
+        <w:spacing w:before="100" w:beforeAutospacing="1" w:after="100" w:afterAutospacing="1"/>
+        <w:ind w:left="720"/>
+        <w:rPr>
+          <w:rFonts w:ascii="Times New Roman" w:eastAsia="Times New Roman" w:hAnsi="Times New Roman" w:cs="Times New Roman"/>
+          <w:kern w:val="0"/>
           <w:lang w:val="en-NL" w:eastAsia="en-GB"/>
           <w14:ligatures w14:val="none"/>
         </w:rPr>
@@ -5980,31 +5992,70 @@
         <w:rPr>
           <w:rFonts w:ascii="Times New Roman" w:eastAsia="Times New Roman" w:hAnsi="Times New Roman" w:cs="Times New Roman"/>
           <w:kern w:val="0"/>
-          <w:lang w:val="en-NL" w:eastAsia="en-GB"/>
-          <w14:ligatures w14:val="none"/>
-        </w:rPr>
-        <w:t xml:space="preserve">Larry Hickman (ed.), </w:t>
-      </w:r>
-      <w:r>
-        <w:rPr>
-          <w:rFonts w:ascii="Times New Roman" w:eastAsia="Times New Roman" w:hAnsi="Times New Roman" w:cs="Times New Roman"/>
-          <w:i/>
-          <w:iCs/>
-          <w:kern w:val="0"/>
-          <w:lang w:val="en-NL" w:eastAsia="en-GB"/>
-          <w14:ligatures w14:val="none"/>
-        </w:rPr>
-        <w:t>Reading Dewey: Interpretations for a Postmodern Generation</w:t>
-      </w:r>
-      <w:r>
-        <w:rPr>
-          <w:rFonts w:ascii="Times New Roman" w:eastAsia="Times New Roman" w:hAnsi="Times New Roman" w:cs="Times New Roman"/>
-          <w:kern w:val="0"/>
-          <w:lang w:val="en-NL" w:eastAsia="en-GB"/>
-          <w14:ligatures w14:val="none"/>
-        </w:rPr>
-        <w:t>, Indianapolis: Indiana University Press, pp. 149–165.</w:t>
-      </w:r>
+          <w:lang w:val="en-US" w:eastAsia="en-GB"/>
+          <w14:ligatures w14:val="none"/>
+        </w:rPr>
+        <w:t>Bishop, P.S. (2010). Dewey</w:t>
+      </w:r>
+      <w:r>
+        <w:rPr>
+          <w:rFonts w:ascii="Times New Roman" w:eastAsia="Times New Roman" w:hAnsi="Times New Roman" w:cs="Times New Roman"/>
+          <w:kern w:val="0"/>
+          <w:lang w:val="en-US" w:eastAsia="en-GB"/>
+          <w14:ligatures w14:val="none"/>
+        </w:rPr>
+        <w:t>’</w:t>
+      </w:r>
+      <w:r>
+        <w:rPr>
+          <w:rFonts w:ascii="Times New Roman" w:eastAsia="Times New Roman" w:hAnsi="Times New Roman" w:cs="Times New Roman"/>
+          <w:kern w:val="0"/>
+          <w:lang w:val="en-US" w:eastAsia="en-GB"/>
+          <w14:ligatures w14:val="none"/>
+        </w:rPr>
+        <w:t>s P</w:t>
+      </w:r>
+      <w:r>
+        <w:rPr>
+          <w:rFonts w:ascii="Times New Roman" w:eastAsia="Times New Roman" w:hAnsi="Times New Roman" w:cs="Times New Roman"/>
+          <w:kern w:val="0"/>
+          <w:lang w:val="en-US" w:eastAsia="en-GB"/>
+          <w14:ligatures w14:val="none"/>
+        </w:rPr>
+        <w:t>ragmatism and the Great Community. University of South Florida, dissertation (</w:t>
+      </w:r>
+      <w:hyperlink r:id="rId6" w:history="1">
+        <w:r>
+          <w:rPr>
+            <w:rStyle w:val="Hyperlink"/>
+            <w:rFonts w:ascii="Times New Roman" w:eastAsia="Times New Roman" w:hAnsi="Times New Roman" w:cs="Times New Roman"/>
+            <w:kern w:val="0"/>
+            <w:lang w:val="en-US" w:eastAsia="en-GB"/>
+            <w14:ligatures w14:val="none"/>
+          </w:rPr>
+          <w:t>https://digitalcommons.usf.edu/cgi/v</w:t>
+        </w:r>
+        <w:r>
+          <w:rPr>
+            <w:rStyle w:val="Hyperlink"/>
+            <w:rFonts w:ascii="Times New Roman" w:eastAsia="Times New Roman" w:hAnsi="Times New Roman" w:cs="Times New Roman"/>
+            <w:kern w:val="0"/>
+            <w:lang w:val="en-US" w:eastAsia="en-GB"/>
+            <w14:ligatures w14:val="none"/>
+          </w:rPr>
+          <w:t>i</w:t>
+        </w:r>
+        <w:r>
+          <w:rPr>
+            <w:rStyle w:val="Hyperlink"/>
+            <w:rFonts w:ascii="Times New Roman" w:eastAsia="Times New Roman" w:hAnsi="Times New Roman" w:cs="Times New Roman"/>
+            <w:kern w:val="0"/>
+            <w:lang w:val="en-US" w:eastAsia="en-GB"/>
+            <w14:ligatures w14:val="none"/>
+          </w:rPr>
+          <w:t>ewcontent.cgi?article=4725&amp;context=etd</w:t>
+        </w:r>
+      </w:hyperlink>
     </w:p>
     <w:p>
       <w:pPr>
@@ -6020,35 +6071,6 @@
           <w14:ligatures w14:val="none"/>
         </w:rPr>
       </w:pPr>
-      <w:r>
-        <w:rPr>
-          <w:rFonts w:ascii="Times New Roman" w:eastAsia="Times New Roman" w:hAnsi="Times New Roman" w:cs="Times New Roman"/>
-          <w:kern w:val="0"/>
-          <w:lang w:val="en-NL" w:eastAsia="en-GB"/>
-          <w14:ligatures w14:val="none"/>
-        </w:rPr>
-        <w:t xml:space="preserve">–––, 1998b, </w:t>
-      </w:r>
-      <w:r>
-        <w:rPr>
-          <w:rFonts w:ascii="Times New Roman" w:eastAsia="Times New Roman" w:hAnsi="Times New Roman" w:cs="Times New Roman"/>
-          <w:i/>
-          <w:iCs/>
-          <w:kern w:val="0"/>
-          <w:lang w:val="en-NL" w:eastAsia="en-GB"/>
-          <w14:ligatures w14:val="none"/>
-        </w:rPr>
-        <w:t>John Dewey: Rethinking Our Time</w:t>
-      </w:r>
-      <w:r>
-        <w:rPr>
-          <w:rFonts w:ascii="Times New Roman" w:eastAsia="Times New Roman" w:hAnsi="Times New Roman" w:cs="Times New Roman"/>
-          <w:kern w:val="0"/>
-          <w:lang w:val="en-NL" w:eastAsia="en-GB"/>
-          <w14:ligatures w14:val="none"/>
-        </w:rPr>
-        <w:t>, Albany, NY: State University of New York Press.</w:t>
-      </w:r>
     </w:p>
     <w:p>
       <w:pPr>
@@ -6071,27 +6093,27 @@
           <w:lang w:val="en-NL" w:eastAsia="en-GB"/>
           <w14:ligatures w14:val="none"/>
         </w:rPr>
-        <w:t xml:space="preserve">Hildebrand, David L., 2003, </w:t>
-      </w:r>
-      <w:r>
-        <w:rPr>
-          <w:rFonts w:ascii="Times New Roman" w:eastAsia="Times New Roman" w:hAnsi="Times New Roman" w:cs="Times New Roman"/>
-          <w:i/>
-          <w:iCs/>
-          <w:kern w:val="0"/>
-          <w:lang w:val="en-NL" w:eastAsia="en-GB"/>
-          <w14:ligatures w14:val="none"/>
-        </w:rPr>
-        <w:t>Beyond Realism and Antirealism: John Dewey and the Neopragmatists</w:t>
-      </w:r>
-      <w:r>
-        <w:rPr>
-          <w:rFonts w:ascii="Times New Roman" w:eastAsia="Times New Roman" w:hAnsi="Times New Roman" w:cs="Times New Roman"/>
-          <w:kern w:val="0"/>
-          <w:lang w:val="en-NL" w:eastAsia="en-GB"/>
-          <w14:ligatures w14:val="none"/>
-        </w:rPr>
-        <w:t>, Nashville, TN: Vanderbilt University Press.</w:t>
+        <w:t xml:space="preserve">Larry Hickman (ed.), </w:t>
+      </w:r>
+      <w:r>
+        <w:rPr>
+          <w:rFonts w:ascii="Times New Roman" w:eastAsia="Times New Roman" w:hAnsi="Times New Roman" w:cs="Times New Roman"/>
+          <w:i/>
+          <w:iCs/>
+          <w:kern w:val="0"/>
+          <w:lang w:val="en-NL" w:eastAsia="en-GB"/>
+          <w14:ligatures w14:val="none"/>
+        </w:rPr>
+        <w:t>Reading Dewey: Interpretations for a Postmodern Generation</w:t>
+      </w:r>
+      <w:r>
+        <w:rPr>
+          <w:rFonts w:ascii="Times New Roman" w:eastAsia="Times New Roman" w:hAnsi="Times New Roman" w:cs="Times New Roman"/>
+          <w:kern w:val="0"/>
+          <w:lang w:val="en-NL" w:eastAsia="en-GB"/>
+          <w14:ligatures w14:val="none"/>
+        </w:rPr>
+        <w:t>, Indianapolis: Indiana University Press, pp. 149–165.</w:t>
       </w:r>
     </w:p>
     <w:p>
@@ -6115,27 +6137,27 @@
           <w:lang w:val="en-NL" w:eastAsia="en-GB"/>
           <w14:ligatures w14:val="none"/>
         </w:rPr>
-        <w:t xml:space="preserve">–––, 2008, </w:t>
-      </w:r>
-      <w:r>
-        <w:rPr>
-          <w:rFonts w:ascii="Times New Roman" w:eastAsia="Times New Roman" w:hAnsi="Times New Roman" w:cs="Times New Roman"/>
-          <w:i/>
-          <w:iCs/>
-          <w:kern w:val="0"/>
-          <w:lang w:val="en-NL" w:eastAsia="en-GB"/>
-          <w14:ligatures w14:val="none"/>
-        </w:rPr>
-        <w:t>Dewey: A Beginner’s Guide</w:t>
-      </w:r>
-      <w:r>
-        <w:rPr>
-          <w:rFonts w:ascii="Times New Roman" w:eastAsia="Times New Roman" w:hAnsi="Times New Roman" w:cs="Times New Roman"/>
-          <w:kern w:val="0"/>
-          <w:lang w:val="en-NL" w:eastAsia="en-GB"/>
-          <w14:ligatures w14:val="none"/>
-        </w:rPr>
-        <w:t>, Oxford: Oneworld.</w:t>
+        <w:t xml:space="preserve">–––, 1998b, </w:t>
+      </w:r>
+      <w:r>
+        <w:rPr>
+          <w:rFonts w:ascii="Times New Roman" w:eastAsia="Times New Roman" w:hAnsi="Times New Roman" w:cs="Times New Roman"/>
+          <w:i/>
+          <w:iCs/>
+          <w:kern w:val="0"/>
+          <w:lang w:val="en-NL" w:eastAsia="en-GB"/>
+          <w14:ligatures w14:val="none"/>
+        </w:rPr>
+        <w:t>John Dewey: Rethinking Our Time</w:t>
+      </w:r>
+      <w:r>
+        <w:rPr>
+          <w:rFonts w:ascii="Times New Roman" w:eastAsia="Times New Roman" w:hAnsi="Times New Roman" w:cs="Times New Roman"/>
+          <w:kern w:val="0"/>
+          <w:lang w:val="en-NL" w:eastAsia="en-GB"/>
+          <w14:ligatures w14:val="none"/>
+        </w:rPr>
+        <w:t>, Albany, NY: State University of New York Press.</w:t>
       </w:r>
     </w:p>
     <w:p>
@@ -6159,27 +6181,27 @@
           <w:lang w:val="en-NL" w:eastAsia="en-GB"/>
           <w14:ligatures w14:val="none"/>
         </w:rPr>
-        <w:t xml:space="preserve">Hook, Sidney, 1927, </w:t>
-      </w:r>
-      <w:r>
-        <w:rPr>
-          <w:rFonts w:ascii="Times New Roman" w:eastAsia="Times New Roman" w:hAnsi="Times New Roman" w:cs="Times New Roman"/>
-          <w:i/>
-          <w:iCs/>
-          <w:kern w:val="0"/>
-          <w:lang w:val="en-NL" w:eastAsia="en-GB"/>
-          <w14:ligatures w14:val="none"/>
-        </w:rPr>
-        <w:t>The Metaphysics of Pragmatism</w:t>
-      </w:r>
-      <w:r>
-        <w:rPr>
-          <w:rFonts w:ascii="Times New Roman" w:eastAsia="Times New Roman" w:hAnsi="Times New Roman" w:cs="Times New Roman"/>
-          <w:kern w:val="0"/>
-          <w:lang w:val="en-NL" w:eastAsia="en-GB"/>
-          <w14:ligatures w14:val="none"/>
-        </w:rPr>
-        <w:t>, Chicago: Open Court Publishing Co.</w:t>
+        <w:t xml:space="preserve">Hildebrand, David L., 2003, </w:t>
+      </w:r>
+      <w:r>
+        <w:rPr>
+          <w:rFonts w:ascii="Times New Roman" w:eastAsia="Times New Roman" w:hAnsi="Times New Roman" w:cs="Times New Roman"/>
+          <w:i/>
+          <w:iCs/>
+          <w:kern w:val="0"/>
+          <w:lang w:val="en-NL" w:eastAsia="en-GB"/>
+          <w14:ligatures w14:val="none"/>
+        </w:rPr>
+        <w:t>Beyond Realism and Antirealism: John Dewey and the Neopragmatists</w:t>
+      </w:r>
+      <w:r>
+        <w:rPr>
+          <w:rFonts w:ascii="Times New Roman" w:eastAsia="Times New Roman" w:hAnsi="Times New Roman" w:cs="Times New Roman"/>
+          <w:kern w:val="0"/>
+          <w:lang w:val="en-NL" w:eastAsia="en-GB"/>
+          <w14:ligatures w14:val="none"/>
+        </w:rPr>
+        <w:t>, Nashville, TN: Vanderbilt University Press.</w:t>
       </w:r>
     </w:p>
     <w:p>
@@ -6203,27 +6225,27 @@
           <w:lang w:val="en-NL" w:eastAsia="en-GB"/>
           <w14:ligatures w14:val="none"/>
         </w:rPr>
-        <w:t xml:space="preserve">Lippmann, Walter, 1922, </w:t>
-      </w:r>
-      <w:r>
-        <w:rPr>
-          <w:rFonts w:ascii="Times New Roman" w:eastAsia="Times New Roman" w:hAnsi="Times New Roman" w:cs="Times New Roman"/>
-          <w:i/>
-          <w:iCs/>
-          <w:kern w:val="0"/>
-          <w:lang w:val="en-NL" w:eastAsia="en-GB"/>
-          <w14:ligatures w14:val="none"/>
-        </w:rPr>
-        <w:t>Public Opinion</w:t>
-      </w:r>
-      <w:r>
-        <w:rPr>
-          <w:rFonts w:ascii="Times New Roman" w:eastAsia="Times New Roman" w:hAnsi="Times New Roman" w:cs="Times New Roman"/>
-          <w:kern w:val="0"/>
-          <w:lang w:val="en-NL" w:eastAsia="en-GB"/>
-          <w14:ligatures w14:val="none"/>
-        </w:rPr>
-        <w:t>, New York: Harcourt, Brace and Company.</w:t>
+        <w:t xml:space="preserve">–––, 2008, </w:t>
+      </w:r>
+      <w:r>
+        <w:rPr>
+          <w:rFonts w:ascii="Times New Roman" w:eastAsia="Times New Roman" w:hAnsi="Times New Roman" w:cs="Times New Roman"/>
+          <w:i/>
+          <w:iCs/>
+          <w:kern w:val="0"/>
+          <w:lang w:val="en-NL" w:eastAsia="en-GB"/>
+          <w14:ligatures w14:val="none"/>
+        </w:rPr>
+        <w:t>Dewey: A Beginner’s Guide</w:t>
+      </w:r>
+      <w:r>
+        <w:rPr>
+          <w:rFonts w:ascii="Times New Roman" w:eastAsia="Times New Roman" w:hAnsi="Times New Roman" w:cs="Times New Roman"/>
+          <w:kern w:val="0"/>
+          <w:lang w:val="en-NL" w:eastAsia="en-GB"/>
+          <w14:ligatures w14:val="none"/>
+        </w:rPr>
+        <w:t>, Oxford: Oneworld.</w:t>
       </w:r>
     </w:p>
     <w:p>
@@ -6247,27 +6269,28 @@
           <w:lang w:val="en-NL" w:eastAsia="en-GB"/>
           <w14:ligatures w14:val="none"/>
         </w:rPr>
-        <w:t xml:space="preserve">–––, 1925, </w:t>
-      </w:r>
-      <w:r>
-        <w:rPr>
-          <w:rFonts w:ascii="Times New Roman" w:eastAsia="Times New Roman" w:hAnsi="Times New Roman" w:cs="Times New Roman"/>
-          <w:i/>
-          <w:iCs/>
-          <w:kern w:val="0"/>
-          <w:lang w:val="en-NL" w:eastAsia="en-GB"/>
-          <w14:ligatures w14:val="none"/>
-        </w:rPr>
-        <w:t>The Phantom Public</w:t>
-      </w:r>
-      <w:r>
-        <w:rPr>
-          <w:rFonts w:ascii="Times New Roman" w:eastAsia="Times New Roman" w:hAnsi="Times New Roman" w:cs="Times New Roman"/>
-          <w:kern w:val="0"/>
-          <w:lang w:val="en-NL" w:eastAsia="en-GB"/>
-          <w14:ligatures w14:val="none"/>
-        </w:rPr>
-        <w:t>, New York: Harcourt, Brace.</w:t>
+        <w:lastRenderedPageBreak/>
+        <w:t xml:space="preserve">Hook, Sidney, 1927, </w:t>
+      </w:r>
+      <w:r>
+        <w:rPr>
+          <w:rFonts w:ascii="Times New Roman" w:eastAsia="Times New Roman" w:hAnsi="Times New Roman" w:cs="Times New Roman"/>
+          <w:i/>
+          <w:iCs/>
+          <w:kern w:val="0"/>
+          <w:lang w:val="en-NL" w:eastAsia="en-GB"/>
+          <w14:ligatures w14:val="none"/>
+        </w:rPr>
+        <w:t>The Metaphysics of Pragmatism</w:t>
+      </w:r>
+      <w:r>
+        <w:rPr>
+          <w:rFonts w:ascii="Times New Roman" w:eastAsia="Times New Roman" w:hAnsi="Times New Roman" w:cs="Times New Roman"/>
+          <w:kern w:val="0"/>
+          <w:lang w:val="en-NL" w:eastAsia="en-GB"/>
+          <w14:ligatures w14:val="none"/>
+        </w:rPr>
+        <w:t>, Chicago: Open Court Publishing Co.</w:t>
       </w:r>
     </w:p>
     <w:p>
@@ -6291,7 +6314,94 @@
           <w:lang w:val="en-NL" w:eastAsia="en-GB"/>
           <w14:ligatures w14:val="none"/>
         </w:rPr>
-        <w:lastRenderedPageBreak/>
+        <w:t xml:space="preserve">Lippmann, Walter, 1922, </w:t>
+      </w:r>
+      <w:r>
+        <w:rPr>
+          <w:rFonts w:ascii="Times New Roman" w:eastAsia="Times New Roman" w:hAnsi="Times New Roman" w:cs="Times New Roman"/>
+          <w:i/>
+          <w:iCs/>
+          <w:kern w:val="0"/>
+          <w:lang w:val="en-NL" w:eastAsia="en-GB"/>
+          <w14:ligatures w14:val="none"/>
+        </w:rPr>
+        <w:t>Public Opinion</w:t>
+      </w:r>
+      <w:r>
+        <w:rPr>
+          <w:rFonts w:ascii="Times New Roman" w:eastAsia="Times New Roman" w:hAnsi="Times New Roman" w:cs="Times New Roman"/>
+          <w:kern w:val="0"/>
+          <w:lang w:val="en-NL" w:eastAsia="en-GB"/>
+          <w14:ligatures w14:val="none"/>
+        </w:rPr>
+        <w:t>, New York: Harcourt, Brace and Company.</w:t>
+      </w:r>
+    </w:p>
+    <w:p>
+      <w:pPr>
+        <w:numPr>
+          <w:ilvl w:val="0"/>
+          <w:numId w:val="2"/>
+        </w:numPr>
+        <w:spacing w:before="100" w:beforeAutospacing="1" w:after="100" w:afterAutospacing="1"/>
+        <w:rPr>
+          <w:rFonts w:ascii="Times New Roman" w:eastAsia="Times New Roman" w:hAnsi="Times New Roman" w:cs="Times New Roman"/>
+          <w:kern w:val="0"/>
+          <w:lang w:val="en-NL" w:eastAsia="en-GB"/>
+          <w14:ligatures w14:val="none"/>
+        </w:rPr>
+      </w:pPr>
+      <w:r>
+        <w:rPr>
+          <w:rFonts w:ascii="Times New Roman" w:eastAsia="Times New Roman" w:hAnsi="Times New Roman" w:cs="Times New Roman"/>
+          <w:kern w:val="0"/>
+          <w:lang w:val="en-NL" w:eastAsia="en-GB"/>
+          <w14:ligatures w14:val="none"/>
+        </w:rPr>
+        <w:t xml:space="preserve">–––, 1925, </w:t>
+      </w:r>
+      <w:r>
+        <w:rPr>
+          <w:rFonts w:ascii="Times New Roman" w:eastAsia="Times New Roman" w:hAnsi="Times New Roman" w:cs="Times New Roman"/>
+          <w:i/>
+          <w:iCs/>
+          <w:kern w:val="0"/>
+          <w:lang w:val="en-NL" w:eastAsia="en-GB"/>
+          <w14:ligatures w14:val="none"/>
+        </w:rPr>
+        <w:t>The Phantom Public</w:t>
+      </w:r>
+      <w:r>
+        <w:rPr>
+          <w:rFonts w:ascii="Times New Roman" w:eastAsia="Times New Roman" w:hAnsi="Times New Roman" w:cs="Times New Roman"/>
+          <w:kern w:val="0"/>
+          <w:lang w:val="en-NL" w:eastAsia="en-GB"/>
+          <w14:ligatures w14:val="none"/>
+        </w:rPr>
+        <w:t>, New York: Harcourt, Brace.</w:t>
+      </w:r>
+    </w:p>
+    <w:p>
+      <w:pPr>
+        <w:numPr>
+          <w:ilvl w:val="0"/>
+          <w:numId w:val="2"/>
+        </w:numPr>
+        <w:spacing w:before="100" w:beforeAutospacing="1" w:after="100" w:afterAutospacing="1"/>
+        <w:rPr>
+          <w:rFonts w:ascii="Times New Roman" w:eastAsia="Times New Roman" w:hAnsi="Times New Roman" w:cs="Times New Roman"/>
+          <w:kern w:val="0"/>
+          <w:lang w:val="en-NL" w:eastAsia="en-GB"/>
+          <w14:ligatures w14:val="none"/>
+        </w:rPr>
+      </w:pPr>
+      <w:r>
+        <w:rPr>
+          <w:rFonts w:ascii="Times New Roman" w:eastAsia="Times New Roman" w:hAnsi="Times New Roman" w:cs="Times New Roman"/>
+          <w:kern w:val="0"/>
+          <w:lang w:val="en-NL" w:eastAsia="en-GB"/>
+          <w14:ligatures w14:val="none"/>
+        </w:rPr>
         <w:t xml:space="preserve">Markie, Peter, 2017, “Rationalism vs. Empiricism”, </w:t>
       </w:r>
       <w:r>
@@ -6314,7 +6424,7 @@
         </w:rPr>
         <w:t xml:space="preserve"> (Fall 2017 Edition), Edward N. Zalta (ed.), URL = &lt;</w:t>
       </w:r>
-      <w:hyperlink r:id="rId6" w:tgtFrame="other" w:history="1">
+      <w:hyperlink r:id="rId7" w:tgtFrame="other" w:history="1">
         <w:r>
           <w:rPr>
             <w:rFonts w:ascii="Times New Roman" w:eastAsia="Times New Roman" w:hAnsi="Times New Roman" w:cs="Times New Roman"/>
@@ -7632,7 +7742,6 @@
     <w:name w:val="Hyperlink"/>
     <w:basedOn w:val="DefaultParagraphFont"/>
     <w:uiPriority w:val="99"/>
-    <w:semiHidden/>
     <w:unhideWhenUsed/>
     <w:rsid w:val="00541444"/>
     <w:rPr>
@@ -7650,6 +7759,30 @@
       <w:ind w:left="720"/>
       <w:contextualSpacing/>
     </w:pPr>
+  </w:style>
+  <w:style w:type="character" w:styleId="UnresolvedMention">
+    <w:name w:val="Unresolved Mention"/>
+    <w:basedOn w:val="DefaultParagraphFont"/>
+    <w:uiPriority w:val="99"/>
+    <w:semiHidden/>
+    <w:unhideWhenUsed/>
+    <w:rsid w:val="00C70545"/>
+    <w:rPr>
+      <w:color w:val="605E5C"/>
+      <w:shd w:val="clear" w:color="auto" w:fill="E1DFDD"/>
+    </w:rPr>
+  </w:style>
+  <w:style w:type="character" w:styleId="FollowedHyperlink">
+    <w:name w:val="FollowedHyperlink"/>
+    <w:basedOn w:val="DefaultParagraphFont"/>
+    <w:uiPriority w:val="99"/>
+    <w:semiHidden/>
+    <w:unhideWhenUsed/>
+    <w:rsid w:val="00C70545"/>
+    <w:rPr>
+      <w:color w:val="954F72" w:themeColor="followedHyperlink"/>
+      <w:u w:val="single"/>
+    </w:rPr>
   </w:style>
 </w:styles>
 </file>

</xml_diff>

<commit_message>
24-06-26, literatuur Dewey geupdated
</commit_message>
<xml_diff>
--- a/DeweyLiteratuurlijst/DeweyRef.docx
+++ b/DeweyLiteratuurlijst/DeweyRef.docx
@@ -5735,6 +5735,119 @@
         </w:rPr>
         <w:t>, Chicago: University of Chicago Press.</w:t>
       </w:r>
+    </w:p>
+    <w:p>
+      <w:pPr>
+        <w:spacing w:before="100" w:beforeAutospacing="1" w:after="100" w:afterAutospacing="1"/>
+        <w:rPr>
+          <w:rFonts w:ascii="Times New Roman" w:eastAsia="Times New Roman" w:hAnsi="Times New Roman" w:cs="Times New Roman"/>
+          <w:kern w:val="0"/>
+          <w:lang w:val="en-NL" w:eastAsia="en-GB"/>
+          <w14:ligatures w14:val="none"/>
+        </w:rPr>
+      </w:pPr>
+      <w:r>
+        <w:rPr>
+          <w:rFonts w:ascii="Times New Roman" w:eastAsia="Times New Roman" w:hAnsi="Times New Roman" w:cs="Times New Roman"/>
+          <w:kern w:val="0"/>
+          <w:lang w:val="en-NL" w:eastAsia="en-GB"/>
+          <w14:ligatures w14:val="none"/>
+        </w:rPr>
+        <w:t xml:space="preserve">Hickman, L. A. &amp; Alexander, T.M. (eds), 1998. </w:t>
+      </w:r>
+      <w:r>
+        <w:rPr>
+          <w:rFonts w:ascii="Times New Roman" w:eastAsia="Times New Roman" w:hAnsi="Times New Roman" w:cs="Times New Roman"/>
+          <w:i/>
+          <w:iCs/>
+          <w:kern w:val="0"/>
+          <w:lang w:val="en-NL" w:eastAsia="en-GB"/>
+          <w14:ligatures w14:val="none"/>
+        </w:rPr>
+        <w:t>The Essential Dewey. Volume 1. Pragmatism, Education, Democratcy</w:t>
+      </w:r>
+      <w:r>
+        <w:rPr>
+          <w:rFonts w:ascii="Times New Roman" w:eastAsia="Times New Roman" w:hAnsi="Times New Roman" w:cs="Times New Roman"/>
+          <w:kern w:val="0"/>
+          <w:lang w:val="en-NL" w:eastAsia="en-GB"/>
+          <w14:ligatures w14:val="none"/>
+        </w:rPr>
+        <w:t>. Bloomington and Indianapolis: Indiana Unversity Press.</w:t>
+      </w:r>
+    </w:p>
+    <w:p>
+      <w:pPr>
+        <w:spacing w:before="100" w:beforeAutospacing="1" w:after="100" w:afterAutospacing="1"/>
+        <w:rPr>
+          <w:rFonts w:ascii="Times New Roman" w:eastAsia="Times New Roman" w:hAnsi="Times New Roman" w:cs="Times New Roman"/>
+          <w:kern w:val="0"/>
+          <w:lang w:val="en-NL" w:eastAsia="en-GB"/>
+          <w14:ligatures w14:val="none"/>
+        </w:rPr>
+      </w:pPr>
+      <w:r>
+        <w:rPr>
+          <w:rFonts w:ascii="Times New Roman" w:eastAsia="Times New Roman" w:hAnsi="Times New Roman" w:cs="Times New Roman"/>
+          <w:kern w:val="0"/>
+          <w:lang w:val="en-NL" w:eastAsia="en-GB"/>
+          <w14:ligatures w14:val="none"/>
+        </w:rPr>
+        <w:t xml:space="preserve">Hickman, L. A. &amp; Alexander, T.M. (eds), 1998. </w:t>
+      </w:r>
+      <w:r>
+        <w:rPr>
+          <w:rFonts w:ascii="Times New Roman" w:eastAsia="Times New Roman" w:hAnsi="Times New Roman" w:cs="Times New Roman"/>
+          <w:i/>
+          <w:iCs/>
+          <w:kern w:val="0"/>
+          <w:lang w:val="en-NL" w:eastAsia="en-GB"/>
+          <w14:ligatures w14:val="none"/>
+        </w:rPr>
+        <w:t xml:space="preserve">The Essential Dewey. Volume </w:t>
+      </w:r>
+      <w:r>
+        <w:rPr>
+          <w:rFonts w:ascii="Times New Roman" w:eastAsia="Times New Roman" w:hAnsi="Times New Roman" w:cs="Times New Roman"/>
+          <w:i/>
+          <w:iCs/>
+          <w:kern w:val="0"/>
+          <w:lang w:val="en-NL" w:eastAsia="en-GB"/>
+          <w14:ligatures w14:val="none"/>
+        </w:rPr>
+        <w:t>2. Ethics, Logic, Psychology</w:t>
+      </w:r>
+      <w:r>
+        <w:rPr>
+          <w:rFonts w:ascii="Times New Roman" w:eastAsia="Times New Roman" w:hAnsi="Times New Roman" w:cs="Times New Roman"/>
+          <w:kern w:val="0"/>
+          <w:lang w:val="en-NL" w:eastAsia="en-GB"/>
+          <w14:ligatures w14:val="none"/>
+        </w:rPr>
+        <w:t>. Bloomington and Indianapolis: Indiana Unversity Press.</w:t>
+      </w:r>
+    </w:p>
+    <w:p>
+      <w:pPr>
+        <w:spacing w:before="100" w:beforeAutospacing="1" w:after="100" w:afterAutospacing="1"/>
+        <w:rPr>
+          <w:rFonts w:ascii="Times New Roman" w:eastAsia="Times New Roman" w:hAnsi="Times New Roman" w:cs="Times New Roman"/>
+          <w:kern w:val="0"/>
+          <w:lang w:val="en-NL" w:eastAsia="en-GB"/>
+          <w14:ligatures w14:val="none"/>
+        </w:rPr>
+      </w:pPr>
+    </w:p>
+    <w:p>
+      <w:pPr>
+        <w:spacing w:before="100" w:beforeAutospacing="1" w:after="100" w:afterAutospacing="1"/>
+        <w:rPr>
+          <w:rFonts w:ascii="Times New Roman" w:eastAsia="Times New Roman" w:hAnsi="Times New Roman" w:cs="Times New Roman"/>
+          <w:kern w:val="0"/>
+          <w:lang w:val="en-NL" w:eastAsia="en-GB"/>
+          <w14:ligatures w14:val="none"/>
+        </w:rPr>
+      </w:pPr>
     </w:p>
     <w:p>
       <w:pPr>

</xml_diff>